<commit_message>
Trying to figure out difference between 1-var and 2-var
</commit_message>
<xml_diff>
--- a/jadams/Neshyba notes, 18 June 2023.docx
+++ b/jadams/Neshyba notes, 18 June 2023.docx
@@ -3199,7 +3199,19 @@
         <w:rPr>
           <w:rFonts w:eastAsiaTheme="minorEastAsia"/>
         </w:rPr>
-        <w:t>If we make the size of the crystal bigger, we can get to smaller diffusion coefficients</w:t>
+        <w:t xml:space="preserve">If we make the size of the crystal bigger, we can get to </w:t>
+      </w:r>
+      <w:r>
+        <w:rPr>
+          <w:rFonts w:eastAsiaTheme="minorEastAsia"/>
+        </w:rPr>
+        <w:t>bigger</w:t>
+      </w:r>
+      <w:r>
+        <w:rPr>
+          <w:rFonts w:eastAsiaTheme="minorEastAsia"/>
+        </w:rPr>
+        <w:t xml:space="preserve"> diffusion coefficients</w:t>
       </w:r>
       <w:r>
         <w:rPr>
@@ -5516,7 +5528,19 @@
         <w:rPr>
           <w:rFonts w:eastAsiaTheme="minorEastAsia"/>
         </w:rPr>
-        <w:t xml:space="preserve"> needs to no greater than </w:t>
+        <w:t xml:space="preserve"> needs to </w:t>
+      </w:r>
+      <w:r>
+        <w:rPr>
+          <w:rFonts w:eastAsiaTheme="minorEastAsia"/>
+        </w:rPr>
+        <w:t xml:space="preserve">be </w:t>
+      </w:r>
+      <w:r>
+        <w:rPr>
+          <w:rFonts w:eastAsiaTheme="minorEastAsia"/>
+        </w:rPr>
+        <w:t xml:space="preserve">no greater than </w:t>
       </w:r>
       <m:oMath>
         <m:r>
@@ -6457,10 +6481,7 @@
               <w:t>5</w:t>
             </w:r>
             <w:r>
-              <w:t xml:space="preserve">. Layer difference (left), profile close to </w:t>
-            </w:r>
-            <w:r>
-              <w:t>10</w:t>
+              <w:t>. Layer difference (left), profile close to 10</w:t>
             </w:r>
             <m:oMath>
               <m:r>
@@ -6471,16 +6492,7 @@
               </m:r>
             </m:oMath>
             <w:r>
-              <w:t xml:space="preserve"> (</w:t>
-            </w:r>
-            <w:r>
-              <w:t>center</w:t>
-            </w:r>
-            <w:r>
-              <w:t xml:space="preserve">), </w:t>
-            </w:r>
-            <w:r>
-              <w:t xml:space="preserve">and </w:t>
+              <w:t xml:space="preserve"> (center), and </w:t>
             </w:r>
             <m:oMath>
               <m:sSub>
@@ -6517,10 +6529,7 @@
               <w:t>,</w:t>
             </w:r>
             <w:r>
-              <w:t xml:space="preserve"> </w:t>
-            </w:r>
-            <w:r>
-              <w:t xml:space="preserve">with </w:t>
+              <w:t xml:space="preserve"> with </w:t>
             </w:r>
             <m:oMath>
               <m:sSub>

</xml_diff>